<commit_message>
added clarification for metadata video generation table
</commit_message>
<xml_diff>
--- a/Getting Started with SPOT.docx
+++ b/Getting Started with SPOT.docx
@@ -3662,19 +3662,7 @@
                 <w:szCs w:val="24"/>
                 <w:lang w:val="en-US"/>
               </w:rPr>
-              <m:t>Io</m:t>
-            </m:r>
-            <m:r>
-              <m:rPr>
-                <m:sty m:val="p"/>
-              </m:rPr>
-              <w:rPr>
-                <w:rFonts w:ascii="Cambria Math" w:hAnsi="Cambria Math" w:cs="Arial"/>
-                <w:sz w:val="24"/>
-                <w:szCs w:val="24"/>
-                <w:lang w:val="en-US"/>
-              </w:rPr>
-              <m:t>U</m:t>
+              <m:t>IoU</m:t>
             </m:r>
           </m:e>
           <m:sub>
@@ -3847,16 +3835,7 @@
           <w:szCs w:val="24"/>
           <w:lang w:val="en-US"/>
         </w:rPr>
-        <w:t>(</w:t>
-      </w:r>
-      <w:r>
-        <w:rPr>
-          <w:rFonts w:ascii="Arial" w:hAnsi="Arial" w:cs="Arial"/>
-          <w:sz w:val="24"/>
-          <w:szCs w:val="24"/>
-          <w:lang w:val="en-US"/>
-        </w:rPr>
-        <w:t xml:space="preserve">Compute SAM </w:t>
+        <w:t xml:space="preserve">(Compute SAM </w:t>
       </w:r>
       <w:proofErr w:type="spellStart"/>
       <w:r>
@@ -3896,16 +3875,7 @@
           <w:szCs w:val="24"/>
           <w:lang w:val="en-US"/>
         </w:rPr>
-        <w:t>, with motion features computed using consecutive frames</w:t>
-      </w:r>
-      <w:r>
-        <w:rPr>
-          <w:rFonts w:ascii="Arial" w:hAnsi="Arial" w:cs="Arial"/>
-          <w:sz w:val="24"/>
-          <w:szCs w:val="24"/>
-          <w:lang w:val="en-US"/>
-        </w:rPr>
-        <w:t xml:space="preserve">). </w:t>
+        <w:t xml:space="preserve">, with motion features computed using consecutive frames). </w:t>
       </w:r>
       <w:r>
         <w:rPr>
@@ -4518,6 +4488,249 @@
     </w:p>
     <w:p>
       <w:pPr>
+        <w:pStyle w:val="ListParagraph"/>
+        <w:spacing w:after="0" w:line="240" w:lineRule="auto"/>
+        <w:jc w:val="both"/>
+        <w:rPr>
+          <w:rFonts w:ascii="Arial" w:hAnsi="Arial" w:cs="Arial"/>
+          <w:sz w:val="24"/>
+          <w:szCs w:val="24"/>
+          <w:lang w:val="en-US"/>
+        </w:rPr>
+      </w:pPr>
+    </w:p>
+    <w:p>
+      <w:pPr>
+        <w:pStyle w:val="ListParagraph"/>
+        <w:numPr>
+          <w:ilvl w:val="0"/>
+          <w:numId w:val="1"/>
+        </w:numPr>
+        <w:spacing w:after="0" w:line="240" w:lineRule="auto"/>
+        <w:jc w:val="both"/>
+        <w:rPr>
+          <w:rFonts w:ascii="Arial" w:hAnsi="Arial" w:cs="Arial"/>
+          <w:sz w:val="24"/>
+          <w:szCs w:val="24"/>
+          <w:lang w:val="en-US"/>
+        </w:rPr>
+      </w:pPr>
+      <w:r>
+        <w:rPr>
+          <w:rFonts w:ascii="Arial" w:hAnsi="Arial" w:cs="Arial"/>
+          <w:sz w:val="24"/>
+          <w:szCs w:val="24"/>
+          <w:lang w:val="en-US"/>
+        </w:rPr>
+        <w:t xml:space="preserve">By default, Step 15 will generate a ‘metadata.csv’ file in the </w:t>
+      </w:r>
+      <w:proofErr w:type="spellStart"/>
+      <w:r>
+        <w:rPr>
+          <w:rFonts w:ascii="Arial" w:hAnsi="Arial" w:cs="Arial"/>
+          <w:sz w:val="24"/>
+          <w:szCs w:val="24"/>
+          <w:lang w:val="en-US"/>
+        </w:rPr>
+        <w:t>rootfolder</w:t>
+      </w:r>
+      <w:proofErr w:type="spellEnd"/>
+      <w:r>
+        <w:rPr>
+          <w:rFonts w:ascii="Arial" w:hAnsi="Arial" w:cs="Arial"/>
+          <w:sz w:val="24"/>
+          <w:szCs w:val="24"/>
+          <w:lang w:val="en-US"/>
+        </w:rPr>
+        <w:t xml:space="preserve"> of the experiment. See the example at SPOT/data/</w:t>
+      </w:r>
+      <w:proofErr w:type="spellStart"/>
+      <w:r>
+        <w:rPr>
+          <w:rFonts w:ascii="Arial" w:hAnsi="Arial" w:cs="Arial"/>
+          <w:sz w:val="24"/>
+          <w:szCs w:val="24"/>
+          <w:lang w:val="en-US"/>
+        </w:rPr>
+        <w:t>organoids</w:t>
+      </w:r>
+      <w:proofErr w:type="spellEnd"/>
+      <w:r>
+        <w:rPr>
+          <w:rFonts w:ascii="Arial" w:hAnsi="Arial" w:cs="Arial"/>
+          <w:sz w:val="24"/>
+          <w:szCs w:val="24"/>
+          <w:lang w:val="en-US"/>
+        </w:rPr>
+        <w:t>/</w:t>
+      </w:r>
+      <w:proofErr w:type="spellStart"/>
+      <w:r>
+        <w:rPr>
+          <w:rFonts w:ascii="Arial" w:hAnsi="Arial" w:cs="Arial"/>
+          <w:sz w:val="24"/>
+          <w:szCs w:val="24"/>
+          <w:lang w:val="en-US"/>
+        </w:rPr>
+        <w:t>fluorescent_murine_colon</w:t>
+      </w:r>
+      <w:proofErr w:type="spellEnd"/>
+      <w:r>
+        <w:rPr>
+          <w:rFonts w:ascii="Arial" w:hAnsi="Arial" w:cs="Arial"/>
+          <w:sz w:val="24"/>
+          <w:szCs w:val="24"/>
+          <w:lang w:val="en-US"/>
+        </w:rPr>
+        <w:t>/metadata_expt.csv</w:t>
+      </w:r>
+      <w:r>
+        <w:rPr>
+          <w:rFonts w:ascii="Arial" w:hAnsi="Arial" w:cs="Arial"/>
+          <w:sz w:val="24"/>
+          <w:szCs w:val="24"/>
+          <w:lang w:val="en-US"/>
+        </w:rPr>
+        <w:t xml:space="preserve">. You will see that whilst we pre-filled in the pixel resolution and temporal sampling through the code, additional metadata such as the </w:t>
+      </w:r>
+      <w:proofErr w:type="spellStart"/>
+      <w:r>
+        <w:rPr>
+          <w:rFonts w:ascii="Arial" w:hAnsi="Arial" w:cs="Arial"/>
+          <w:sz w:val="24"/>
+          <w:szCs w:val="24"/>
+          <w:lang w:val="en-US"/>
+        </w:rPr>
+        <w:t>img_channel</w:t>
+      </w:r>
+      <w:proofErr w:type="spellEnd"/>
+      <w:r>
+        <w:rPr>
+          <w:rFonts w:ascii="Arial" w:hAnsi="Arial" w:cs="Arial"/>
+          <w:sz w:val="24"/>
+          <w:szCs w:val="24"/>
+          <w:lang w:val="en-US"/>
+        </w:rPr>
+        <w:t xml:space="preserve"> (which image channel 1=red, 2=green, 3=blue) the </w:t>
+      </w:r>
+      <w:proofErr w:type="spellStart"/>
+      <w:r>
+        <w:rPr>
+          <w:rFonts w:ascii="Arial" w:hAnsi="Arial" w:cs="Arial"/>
+          <w:sz w:val="24"/>
+          <w:szCs w:val="24"/>
+          <w:lang w:val="en-US"/>
+        </w:rPr>
+        <w:t>organoid</w:t>
+      </w:r>
+      <w:proofErr w:type="spellEnd"/>
+      <w:r>
+        <w:rPr>
+          <w:rFonts w:ascii="Arial" w:hAnsi="Arial" w:cs="Arial"/>
+          <w:sz w:val="24"/>
+          <w:szCs w:val="24"/>
+          <w:lang w:val="en-US"/>
+        </w:rPr>
+        <w:t xml:space="preserve"> is in. If there are multiple channels, each is to be separated </w:t>
+      </w:r>
+      <w:proofErr w:type="gramStart"/>
+      <w:r>
+        <w:rPr>
+          <w:rFonts w:ascii="Arial" w:hAnsi="Arial" w:cs="Arial"/>
+          <w:sz w:val="24"/>
+          <w:szCs w:val="24"/>
+          <w:lang w:val="en-US"/>
+        </w:rPr>
+        <w:t>by :</w:t>
+      </w:r>
+      <w:proofErr w:type="gramEnd"/>
+      <w:r>
+        <w:rPr>
+          <w:rFonts w:ascii="Arial" w:hAnsi="Arial" w:cs="Arial"/>
+          <w:sz w:val="24"/>
+          <w:szCs w:val="24"/>
+          <w:lang w:val="en-US"/>
+        </w:rPr>
+        <w:t xml:space="preserve"> . The order </w:t>
+      </w:r>
+      <w:r>
+        <w:rPr>
+          <w:rFonts w:ascii="Arial" w:hAnsi="Arial" w:cs="Arial"/>
+          <w:sz w:val="24"/>
+          <w:szCs w:val="24"/>
+          <w:lang w:val="en-US"/>
+        </w:rPr>
+        <w:lastRenderedPageBreak/>
+        <w:t xml:space="preserve">should be the same as that for Genetics. Since here there is no patients or other conditions, they are left blank, else they should be filled in similarly to genetics column. See </w:t>
+      </w:r>
+      <w:r>
+        <w:rPr>
+          <w:rFonts w:ascii="Arial" w:hAnsi="Arial" w:cs="Arial"/>
+          <w:sz w:val="24"/>
+          <w:szCs w:val="24"/>
+          <w:lang w:val="en-US"/>
+        </w:rPr>
+        <w:t>SPOT/data/organoids/</w:t>
+      </w:r>
+      <w:r>
+        <w:rPr>
+          <w:rFonts w:ascii="Arial" w:hAnsi="Arial" w:cs="Arial"/>
+          <w:sz w:val="24"/>
+          <w:szCs w:val="24"/>
+          <w:lang w:val="en-US"/>
+        </w:rPr>
+        <w:t>fluorescent_murine_colon</w:t>
+      </w:r>
+      <w:r>
+        <w:rPr>
+          <w:rFonts w:ascii="Arial" w:hAnsi="Arial" w:cs="Arial"/>
+          <w:sz w:val="24"/>
+          <w:szCs w:val="24"/>
+          <w:lang w:val="en-US"/>
+        </w:rPr>
+        <w:t>/metadata_expt</w:t>
+      </w:r>
+      <w:r>
+        <w:rPr>
+          <w:rFonts w:ascii="Arial" w:hAnsi="Arial" w:cs="Arial"/>
+          <w:sz w:val="24"/>
+          <w:szCs w:val="24"/>
+          <w:lang w:val="en-US"/>
+        </w:rPr>
+        <w:t>_filled</w:t>
+      </w:r>
+      <w:r>
+        <w:rPr>
+          <w:rFonts w:ascii="Arial" w:hAnsi="Arial" w:cs="Arial"/>
+          <w:sz w:val="24"/>
+          <w:szCs w:val="24"/>
+          <w:lang w:val="en-US"/>
+        </w:rPr>
+        <w:t>.csv</w:t>
+      </w:r>
+      <w:r>
+        <w:rPr>
+          <w:rFonts w:ascii="Arial" w:hAnsi="Arial" w:cs="Arial"/>
+          <w:sz w:val="24"/>
+          <w:szCs w:val="24"/>
+          <w:lang w:val="en-US"/>
+        </w:rPr>
+        <w:t xml:space="preserve"> for an example of how the </w:t>
+      </w:r>
+      <w:r>
+        <w:rPr>
+          <w:rFonts w:ascii="Arial" w:hAnsi="Arial" w:cs="Arial"/>
+          <w:sz w:val="24"/>
+          <w:szCs w:val="24"/>
+          <w:lang w:val="en-US"/>
+        </w:rPr>
+        <w:t xml:space="preserve">information should be filled in for this example video. </w:t>
+      </w:r>
+      <w:bookmarkStart w:id="0" w:name="_GoBack"/>
+      <w:bookmarkEnd w:id="0"/>
+    </w:p>
+    <w:p>
+      <w:pPr>
         <w:spacing w:after="0" w:line="240" w:lineRule="auto"/>
         <w:jc w:val="both"/>
         <w:rPr>
@@ -4608,7 +4821,6 @@
           <w:szCs w:val="24"/>
           <w:lang w:val="en-US"/>
         </w:rPr>
-        <w:lastRenderedPageBreak/>
         <w:t>(</w:t>
       </w:r>
       <w:r>
@@ -5540,8 +5752,6 @@
           <w:lang w:val="en-US"/>
         </w:rPr>
       </w:pPr>
-      <w:bookmarkStart w:id="0" w:name="_GoBack"/>
-      <w:bookmarkEnd w:id="0"/>
     </w:p>
     <w:p>
       <w:pPr>

</xml_diff>